<commit_message>
Local storage programs were uploaded...
</commit_message>
<xml_diff>
--- a/18-08-2021/18082021.docx
+++ b/18-08-2021/18082021.docx
@@ -9,26 +9,17 @@
       </w:r>
       <w:proofErr w:type="gramEnd"/>
       <w:r>
-        <w:t xml:space="preserve"> 18</w:t>
-      </w:r>
-      <w:r>
-        <w:t>-08-2021</w:t>
+        <w:t xml:space="preserve"> 18-08-2021</w:t>
       </w:r>
     </w:p>
     <w:p>
       <w:proofErr w:type="gramStart"/>
       <w:r>
-        <w:t>S</w:t>
-      </w:r>
-      <w:r>
-        <w:t>ession :</w:t>
+        <w:t>Session :</w:t>
       </w:r>
       <w:proofErr w:type="gramEnd"/>
       <w:r>
-        <w:t xml:space="preserve"> JavaScript local storage, session storage, cookies</w:t>
-      </w:r>
-      <w:r>
-        <w:t>.</w:t>
+        <w:t xml:space="preserve"> JavaScript local storage, session storage, cookies.</w:t>
       </w:r>
     </w:p>
     <w:p>
@@ -135,10 +126,7 @@
             </w:r>
             <w:proofErr w:type="spellEnd"/>
             <w:r>
-              <w:t xml:space="preserve"> the PPT, </w:t>
-            </w:r>
-            <w:r>
-              <w:t>Revision</w:t>
+              <w:t xml:space="preserve"> the PPT, Revision</w:t>
             </w:r>
           </w:p>
         </w:tc>
@@ -210,10 +198,7 @@
           </w:tcPr>
           <w:p>
             <w:r>
-              <w:t>3.45</w:t>
-            </w:r>
-            <w:r>
-              <w:t xml:space="preserve"> – 6.30</w:t>
+              <w:t>3.45 – 6.30</w:t>
             </w:r>
           </w:p>
         </w:tc>
@@ -313,8 +298,6 @@
           </wp:inline>
         </w:drawing>
       </w:r>
-      <w:bookmarkStart w:id="0" w:name="_GoBack"/>
-      <w:bookmarkEnd w:id="0"/>
       <w:r>
         <w:rPr>
           <w:noProof/>
@@ -742,6 +725,82 @@
           </wp:inline>
         </w:drawing>
       </w:r>
+    </w:p>
+    <w:p/>
+    <w:p/>
+    <w:p>
+      <w:pPr>
+        <w:tabs>
+          <w:tab w:val="left" w:pos="2790"/>
+        </w:tabs>
+      </w:pPr>
+      <w:r>
+        <w:tab/>
+      </w:r>
+    </w:p>
+    <w:p>
+      <w:pPr>
+        <w:tabs>
+          <w:tab w:val="left" w:pos="2790"/>
+        </w:tabs>
+      </w:pPr>
+    </w:p>
+    <w:p>
+      <w:pPr>
+        <w:tabs>
+          <w:tab w:val="left" w:pos="2790"/>
+        </w:tabs>
+      </w:pPr>
+      <w:bookmarkStart w:id="0" w:name="_GoBack"/>
+      <w:r>
+        <w:rPr>
+          <w:noProof/>
+          <w:lang w:val="en-IN" w:eastAsia="en-IN"/>
+        </w:rPr>
+        <w:lastRenderedPageBreak/>
+        <w:drawing>
+          <wp:inline distT="0" distB="0" distL="0" distR="0">
+            <wp:extent cx="5731510" cy="3222625"/>
+            <wp:effectExtent l="0" t="0" r="2540" b="0"/>
+            <wp:docPr id="11" name="Picture 11"/>
+            <wp:cNvGraphicFramePr>
+              <a:graphicFrameLocks xmlns:a="http://schemas.openxmlformats.org/drawingml/2006/main" noChangeAspect="1"/>
+            </wp:cNvGraphicFramePr>
+            <a:graphic xmlns:a="http://schemas.openxmlformats.org/drawingml/2006/main">
+              <a:graphicData uri="http://schemas.openxmlformats.org/drawingml/2006/picture">
+                <pic:pic xmlns:pic="http://schemas.openxmlformats.org/drawingml/2006/picture">
+                  <pic:nvPicPr>
+                    <pic:cNvPr id="0" name="Screenshot (295).png"/>
+                    <pic:cNvPicPr/>
+                  </pic:nvPicPr>
+                  <pic:blipFill>
+                    <a:blip r:embed="rId15">
+                      <a:extLst>
+                        <a:ext uri="{28A0092B-C50C-407E-A947-70E740481C1C}">
+                          <a14:useLocalDpi xmlns:a14="http://schemas.microsoft.com/office/drawing/2010/main" val="0"/>
+                        </a:ext>
+                      </a:extLst>
+                    </a:blip>
+                    <a:stretch>
+                      <a:fillRect/>
+                    </a:stretch>
+                  </pic:blipFill>
+                  <pic:spPr>
+                    <a:xfrm>
+                      <a:off x="0" y="0"/>
+                      <a:ext cx="5731510" cy="3222625"/>
+                    </a:xfrm>
+                    <a:prstGeom prst="rect">
+                      <a:avLst/>
+                    </a:prstGeom>
+                  </pic:spPr>
+                </pic:pic>
+              </a:graphicData>
+            </a:graphic>
+          </wp:inline>
+        </w:drawing>
+      </w:r>
+      <w:bookmarkEnd w:id="0"/>
     </w:p>
     <w:sectPr>
       <w:pgSz w:w="11906" w:h="16838"/>

</xml_diff>